<commit_message>
License added , Updated README.md file
MIT license file added and aslo mentioned in the readme file
</commit_message>
<xml_diff>
--- a/DOCUMENTATION/ProjectProposal.docx
+++ b/DOCUMENTATION/ProjectProposal.docx
@@ -851,7 +851,19 @@
         <w:rPr>
           <w:rFonts w:ascii="Calibri" w:eastAsia="Times New Roman" w:hAnsi="Calibri" w:cs="Times New Roman"/>
         </w:rPr>
-        <w:t xml:space="preserve">Basically, earing by giving service using one’s skill and hobby. </w:t>
+        <w:t>Basica</w:t>
+      </w:r>
+      <w:r>
+        <w:rPr>
+          <w:rFonts w:ascii="Calibri" w:eastAsia="Times New Roman" w:hAnsi="Calibri" w:cs="Times New Roman"/>
+        </w:rPr>
+        <w:t>lly, earni</w:t>
+      </w:r>
+      <w:r>
+        <w:rPr>
+          <w:rFonts w:ascii="Calibri" w:eastAsia="Times New Roman" w:hAnsi="Calibri" w:cs="Times New Roman"/>
+        </w:rPr>
+        <w:t xml:space="preserve">ng by giving service using one’s skill and hobby. </w:t>
       </w:r>
     </w:p>
     <w:p>
@@ -939,6 +951,8 @@
         </w:rPr>
         <w:t xml:space="preserve">Services category </w:t>
       </w:r>
+      <w:bookmarkStart w:id="0" w:name="_GoBack"/>
+      <w:bookmarkEnd w:id="0"/>
     </w:p>
     <w:p>
       <w:pPr>
@@ -1168,8 +1182,6 @@
           <w:shd w:val="clear" w:color="auto" w:fill="FFFFFF"/>
         </w:rPr>
       </w:pPr>
-      <w:bookmarkStart w:id="0" w:name="_GoBack"/>
-      <w:bookmarkEnd w:id="0"/>
     </w:p>
     <w:p>
       <w:pPr>

</xml_diff>